<commit_message>
webhook and template changes
</commit_message>
<xml_diff>
--- a/invoiceTemplate.docx
+++ b/invoiceTemplate.docx
@@ -227,7 +227,23 @@
           <w:rFonts w:ascii="Arial MT"/>
           <w:color w:val="606060"/>
         </w:rPr>
-        <w:t>C601 Irma Apartment, Dharampur Road, Valsad Gujarat, India 396001</w:t>
+        <w:t xml:space="preserve">C601 Irma Apartment, </w:t>
+      </w:r>
+      <w:proofErr w:type="spellStart"/>
+      <w:r>
+        <w:rPr>
+          <w:rFonts w:ascii="Arial MT"/>
+          <w:color w:val="606060"/>
+        </w:rPr>
+        <w:t>Dharampur</w:t>
+      </w:r>
+      <w:proofErr w:type="spellEnd"/>
+      <w:r>
+        <w:rPr>
+          <w:rFonts w:ascii="Arial MT"/>
+          <w:color w:val="606060"/>
+        </w:rPr>
+        <w:t xml:space="preserve"> Road, Valsad Gujarat, India 396001</w:t>
       </w:r>
     </w:p>
     <w:p>
@@ -708,7 +724,14 @@
                 <w:spacing w:val="-2"/>
                 <w:sz w:val="20"/>
               </w:rPr>
-              <w:t>₹2,999.00</w:t>
+              <w:t xml:space="preserve">Rs. </w:t>
+            </w:r>
+            <w:r>
+              <w:rPr>
+                <w:spacing w:val="-2"/>
+                <w:sz w:val="20"/>
+              </w:rPr>
+              <w:t>2,999.00</w:t>
             </w:r>
           </w:p>
         </w:tc>
@@ -744,7 +767,14 @@
                 <w:spacing w:val="-2"/>
                 <w:sz w:val="20"/>
               </w:rPr>
-              <w:t>₹2,999.00</w:t>
+              <w:t xml:space="preserve">Rs. </w:t>
+            </w:r>
+            <w:r>
+              <w:rPr>
+                <w:spacing w:val="-2"/>
+                <w:sz w:val="20"/>
+              </w:rPr>
+              <w:t>2,999.00</w:t>
             </w:r>
           </w:p>
         </w:tc>
@@ -925,7 +955,14 @@
                 <w:spacing w:val="-2"/>
                 <w:sz w:val="20"/>
               </w:rPr>
-              <w:t>₹2,999.00</w:t>
+              <w:t xml:space="preserve">Rs. </w:t>
+            </w:r>
+            <w:r>
+              <w:rPr>
+                <w:spacing w:val="-2"/>
+                <w:sz w:val="20"/>
+              </w:rPr>
+              <w:t>2,999.00</w:t>
             </w:r>
           </w:p>
         </w:tc>
@@ -1001,7 +1038,16 @@
                                 <w:b/>
                                 <w:sz w:val="20"/>
                               </w:rPr>
-                              <w:t xml:space="preserve">Payment Details </w:t>
+                              <w:t xml:space="preserve">Payment </w:t>
+                            </w:r>
+                            <w:proofErr w:type="gramStart"/>
+                            <w:r>
+                              <w:rPr>
+                                <w:rFonts w:ascii="Arial"/>
+                                <w:b/>
+                                <w:sz w:val="20"/>
+                              </w:rPr>
+                              <w:t xml:space="preserve">Details </w:t>
                             </w:r>
                             <w:r>
                               <w:rPr>
@@ -1012,6 +1058,7 @@
                               </w:rPr>
                               <w:t>:</w:t>
                             </w:r>
+                            <w:proofErr w:type="gramEnd"/>
                           </w:p>
                           <w:p>
                             <w:pPr>
@@ -1118,12 +1165,14 @@
                               </w:rPr>
                               <w:t xml:space="preserve"> </w:t>
                             </w:r>
+                            <w:proofErr w:type="spellStart"/>
                             <w:r>
                               <w:rPr>
                                 <w:spacing w:val="-2"/>
                               </w:rPr>
                               <w:t>Halar</w:t>
                             </w:r>
+                            <w:proofErr w:type="spellEnd"/>
                             <w:r>
                               <w:rPr>
                                 <w:spacing w:val="-14"/>
@@ -1247,7 +1296,16 @@
                           <w:b/>
                           <w:sz w:val="20"/>
                         </w:rPr>
-                        <w:t xml:space="preserve">Payment Details </w:t>
+                        <w:t xml:space="preserve">Payment </w:t>
+                      </w:r>
+                      <w:proofErr w:type="gramStart"/>
+                      <w:r>
+                        <w:rPr>
+                          <w:rFonts w:ascii="Arial"/>
+                          <w:b/>
+                          <w:sz w:val="20"/>
+                        </w:rPr>
+                        <w:t xml:space="preserve">Details </w:t>
                       </w:r>
                       <w:r>
                         <w:rPr>
@@ -1258,6 +1316,7 @@
                         </w:rPr>
                         <w:t>:</w:t>
                       </w:r>
+                      <w:proofErr w:type="gramEnd"/>
                     </w:p>
                     <w:p>
                       <w:pPr>
@@ -1364,12 +1423,14 @@
                         </w:rPr>
                         <w:t xml:space="preserve"> </w:t>
                       </w:r>
+                      <w:proofErr w:type="spellStart"/>
                       <w:r>
                         <w:rPr>
                           <w:spacing w:val="-2"/>
                         </w:rPr>
                         <w:t>Halar</w:t>
                       </w:r>
+                      <w:proofErr w:type="spellEnd"/>
                       <w:r>
                         <w:rPr>
                           <w:spacing w:val="-14"/>
@@ -1789,7 +1850,7 @@
           </mc:Choice>
           <mc:Fallback>
             <w:pict>
-              <v:group w14:anchorId="1DBB0B5E" id="Group 3" o:spid="_x0000_s1026" style="width:486.75pt;height:1pt;mso-position-horizontal-relative:char;mso-position-vertical-relative:line" coordsize="61817,127" o:gfxdata="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">
+              <v:group w14:anchorId="0CEE1C11" id="Group 3" o:spid="_x0000_s1026" style="width:486.75pt;height:1pt;mso-position-horizontal-relative:char;mso-position-vertical-relative:line" coordsize="61817,127" o:gfxdata="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">
                 <v:shape id="Graphic 4" o:spid="_x0000_s1027" style="position:absolute;top:63;width:61817;height:13;visibility:visible;mso-wrap-style:square;v-text-anchor:top" coordsize="6181725,1270" o:gfxdata="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" path="m,7l6181344,e" filled="f" strokecolor="#367da2" strokeweight="1pt">
                   <v:path arrowok="t"/>
                 </v:shape>
@@ -1926,7 +1987,7 @@
         </mc:Choice>
         <mc:Fallback>
           <w:pict>
-            <v:shape w14:anchorId="54A1F896" id="Graphic 1" o:spid="_x0000_s1026" style="position:absolute;margin-left:1in;margin-top:76pt;width:486.2pt;height:.1pt;z-index:-15816192;visibility:visible;mso-wrap-style:square;mso-wrap-distance-left:0;mso-wrap-distance-top:0;mso-wrap-distance-right:0;mso-wrap-distance-bottom:0;mso-position-horizontal:absolute;mso-position-horizontal-relative:page;mso-position-vertical:absolute;mso-position-vertical-relative:page;v-text-anchor:top" coordsize="6174740,1270" o:gfxdata="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" path="m,63l6174659,e" filled="f" strokecolor="#367da2" strokeweight="2.5pt">
+            <v:shape w14:anchorId="6C78BABC" id="Graphic 1" o:spid="_x0000_s1026" style="position:absolute;margin-left:1in;margin-top:76pt;width:486.2pt;height:.1pt;z-index:-15816192;visibility:visible;mso-wrap-style:square;mso-wrap-distance-left:0;mso-wrap-distance-top:0;mso-wrap-distance-right:0;mso-wrap-distance-bottom:0;mso-position-horizontal:absolute;mso-position-horizontal-relative:page;mso-position-vertical:absolute;mso-position-vertical-relative:page;v-text-anchor:top" coordsize="6174740,1270" o:gfxdata="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" path="m,63l6174659,e" filled="f" strokecolor="#367da2" strokeweight="2.5pt">
               <v:path arrowok="t"/>
               <w10:wrap anchorx="page" anchory="page"/>
             </v:shape>

</xml_diff>